<commit_message>
Refine flyer text and add Elastic as sponsor too
</commit_message>
<xml_diff>
--- a/orga/Softwerkskammer_Jena_Developers_Meetup_003_Elastic_Stack.docx
+++ b/orga/Softwerkskammer_Jena_Developers_Meetup_003_Elastic_Stack.docx
@@ -1,6 +1,6 @@
 
 <file path=word/document.xml><?xml version="1.0" encoding="utf-8"?>
-<w:document xmlns:wpc="http://schemas.microsoft.com/office/word/2010/wordprocessingCanvas" xmlns:mo="http://schemas.microsoft.com/office/mac/office/2008/main" xmlns:mc="http://schemas.openxmlformats.org/markup-compatibility/2006" xmlns:mv="urn:schemas-microsoft-com:mac:vml" xmlns:o="urn:schemas-microsoft-com:office:office" xmlns:r="http://schemas.openxmlformats.org/officeDocument/2006/relationships" xmlns:m="http://schemas.openxmlformats.org/officeDocument/2006/math" xmlns:v="urn:schemas-microsoft-com:vml" xmlns:wp14="http://schemas.microsoft.com/office/word/2010/wordprocessingDrawing" xmlns:wp="http://schemas.openxmlformats.org/drawingml/2006/wordprocessingDrawing" xmlns:w10="urn:schemas-microsoft-com:office:word" xmlns:w="http://schemas.openxmlformats.org/wordprocessingml/2006/main" xmlns:w14="http://schemas.microsoft.com/office/word/2010/wordml" xmlns:wpg="http://schemas.microsoft.com/office/word/2010/wordprocessingGroup" xmlns:wpi="http://schemas.microsoft.com/office/word/2010/wordprocessingInk" xmlns:wne="http://schemas.microsoft.com/office/word/2006/wordml" xmlns:wps="http://schemas.microsoft.com/office/word/2010/wordprocessingShape" mc:Ignorable="w14 wp14">
+<w:document xmlns:wpc="http://schemas.microsoft.com/office/word/2010/wordprocessingCanvas" xmlns:mc="http://schemas.openxmlformats.org/markup-compatibility/2006" xmlns:o="urn:schemas-microsoft-com:office:office" xmlns:r="http://schemas.openxmlformats.org/officeDocument/2006/relationships" xmlns:m="http://schemas.openxmlformats.org/officeDocument/2006/math" xmlns:v="urn:schemas-microsoft-com:vml" xmlns:wp14="http://schemas.microsoft.com/office/word/2010/wordprocessingDrawing" xmlns:wp="http://schemas.openxmlformats.org/drawingml/2006/wordprocessingDrawing" xmlns:w10="urn:schemas-microsoft-com:office:word" xmlns:w="http://schemas.openxmlformats.org/wordprocessingml/2006/main" xmlns:w14="http://schemas.microsoft.com/office/word/2010/wordml" xmlns:wpg="http://schemas.microsoft.com/office/word/2010/wordprocessingGroup" xmlns:wpi="http://schemas.microsoft.com/office/word/2010/wordprocessingInk" xmlns:wne="http://schemas.microsoft.com/office/word/2006/wordml" xmlns:wps="http://schemas.microsoft.com/office/word/2010/wordprocessingShape" mc:Ignorable="w14 wp14">
   <w:body>
     <w:p>
       <w:pPr>
@@ -30,7 +30,7 @@
           <w:szCs w:val="48"/>
         </w:rPr>
         <w:drawing>
-          <wp:anchor distT="0" distB="0" distL="114300" distR="114300" simplePos="0" relativeHeight="251659264" behindDoc="1" locked="0" layoutInCell="1" allowOverlap="1" wp14:anchorId="667E26D3" wp14:editId="10A45974">
+          <wp:anchor distT="0" distB="0" distL="114300" distR="114300" simplePos="0" relativeHeight="251659264" behindDoc="1" locked="0" layoutInCell="1" allowOverlap="1" wp14:anchorId="667E26D3" wp14:editId="3CE0C495">
             <wp:simplePos x="0" y="0"/>
             <wp:positionH relativeFrom="column">
               <wp:posOffset>-95885</wp:posOffset>
@@ -63,7 +63,7 @@
                     </pic:cNvPicPr>
                   </pic:nvPicPr>
                   <pic:blipFill>
-                    <a:blip r:embed="rId5">
+                    <a:blip r:embed="rId6">
                       <a:extLst>
                         <a:ext uri="{28A0092B-C50C-407E-A947-70E740481C1C}">
                           <a14:useLocalDpi xmlns:a14="http://schemas.microsoft.com/office/drawing/2010/main" val="0"/>
@@ -141,26 +141,30 @@
           <w:szCs w:val="24"/>
         </w:rPr>
         <w:drawing>
-          <wp:anchor distT="0" distB="0" distL="114300" distR="114300" simplePos="0" relativeHeight="251658240" behindDoc="1" locked="0" layoutInCell="1" allowOverlap="1" wp14:anchorId="0C0860BB" wp14:editId="38739224">
+          <wp:anchor distT="0" distB="0" distL="114300" distR="114300" simplePos="0" relativeHeight="251660288" behindDoc="1" locked="0" layoutInCell="1" allowOverlap="1" wp14:anchorId="27BA5933" wp14:editId="701D53E8">
             <wp:simplePos x="0" y="0"/>
             <wp:positionH relativeFrom="column">
-              <wp:posOffset>1867535</wp:posOffset>
+              <wp:posOffset>2208530</wp:posOffset>
             </wp:positionH>
             <wp:positionV relativeFrom="paragraph">
-              <wp:posOffset>55245</wp:posOffset>
+              <wp:posOffset>144780</wp:posOffset>
             </wp:positionV>
-            <wp:extent cx="1638300" cy="552450"/>
-            <wp:effectExtent l="0" t="0" r="0" b="0"/>
+            <wp:extent cx="1461770" cy="446405"/>
+            <wp:effectExtent l="0" t="0" r="5080" b="0"/>
             <wp:wrapThrough wrapText="bothSides">
               <wp:wrapPolygon edited="0">
-                <wp:start x="0" y="0"/>
-                <wp:lineTo x="0" y="20855"/>
-                <wp:lineTo x="21349" y="20855"/>
-                <wp:lineTo x="21349" y="0"/>
-                <wp:lineTo x="0" y="0"/>
+                <wp:start x="2252" y="0"/>
+                <wp:lineTo x="0" y="922"/>
+                <wp:lineTo x="0" y="12905"/>
+                <wp:lineTo x="1126" y="20279"/>
+                <wp:lineTo x="3941" y="20279"/>
+                <wp:lineTo x="21394" y="17514"/>
+                <wp:lineTo x="21394" y="3687"/>
+                <wp:lineTo x="5348" y="0"/>
+                <wp:lineTo x="2252" y="0"/>
               </wp:wrapPolygon>
             </wp:wrapThrough>
-            <wp:docPr id="4" name="Picture 4" descr="C:\Users\bnothdurft\AppData\Local\Skitch\Screenshot_040516_020239_PM.jpg"/>
+            <wp:docPr id="2" name="Picture 2" descr="C:\Users\bnothdurft\Desktop\jenadevs\logo-elastic.png"/>
             <wp:cNvGraphicFramePr>
               <a:graphicFrameLocks xmlns:a="http://schemas.openxmlformats.org/drawingml/2006/main" noChangeAspect="1"/>
             </wp:cNvGraphicFramePr>
@@ -168,13 +172,13 @@
               <a:graphicData uri="http://schemas.openxmlformats.org/drawingml/2006/picture">
                 <pic:pic xmlns:pic="http://schemas.openxmlformats.org/drawingml/2006/picture">
                   <pic:nvPicPr>
-                    <pic:cNvPr id="0" name="Picture 6" descr="C:\Users\bnothdurft\AppData\Local\Skitch\Screenshot_040516_020239_PM.jpg"/>
+                    <pic:cNvPr id="0" name="Picture 1" descr="C:\Users\bnothdurft\Desktop\jenadevs\logo-elastic.png"/>
                     <pic:cNvPicPr>
                       <a:picLocks noChangeAspect="1" noChangeArrowheads="1"/>
                     </pic:cNvPicPr>
                   </pic:nvPicPr>
                   <pic:blipFill>
-                    <a:blip r:embed="rId6">
+                    <a:blip r:embed="rId7">
                       <a:extLst>
                         <a:ext uri="{28A0092B-C50C-407E-A947-70E740481C1C}">
                           <a14:useLocalDpi xmlns:a14="http://schemas.microsoft.com/office/drawing/2010/main" val="0"/>
@@ -189,7 +193,7 @@
                   <pic:spPr bwMode="auto">
                     <a:xfrm>
                       <a:off x="0" y="0"/>
-                      <a:ext cx="1638300" cy="552450"/>
+                      <a:ext cx="1461770" cy="446405"/>
                     </a:xfrm>
                     <a:prstGeom prst="rect">
                       <a:avLst/>
@@ -255,6 +259,80 @@
           <w:szCs w:val="48"/>
         </w:rPr>
       </w:pPr>
+      <w:r>
+        <w:rPr>
+          <w:rFonts w:ascii="Helvetica" w:eastAsia="Times New Roman" w:hAnsi="Helvetica" w:cs="Helvetica"/>
+          <w:b/>
+          <w:bCs/>
+          <w:noProof/>
+          <w:spacing w:val="-11"/>
+          <w:kern w:val="36"/>
+          <w:sz w:val="24"/>
+          <w:szCs w:val="24"/>
+        </w:rPr>
+        <w:drawing>
+          <wp:anchor distT="0" distB="0" distL="114300" distR="114300" simplePos="0" relativeHeight="251661312" behindDoc="0" locked="0" layoutInCell="1" allowOverlap="1" wp14:anchorId="4FA6D72E" wp14:editId="2AD2F620">
+            <wp:simplePos x="0" y="0"/>
+            <wp:positionH relativeFrom="column">
+              <wp:posOffset>2263346</wp:posOffset>
+            </wp:positionH>
+            <wp:positionV relativeFrom="paragraph">
+              <wp:posOffset>203200</wp:posOffset>
+            </wp:positionV>
+            <wp:extent cx="1407992" cy="385845"/>
+            <wp:effectExtent l="0" t="0" r="1905" b="0"/>
+            <wp:wrapNone/>
+            <wp:docPr id="3" name="Picture 3" descr="C:\Users\bnothdurft\Desktop\jenadevs\epages.png"/>
+            <wp:cNvGraphicFramePr>
+              <a:graphicFrameLocks xmlns:a="http://schemas.openxmlformats.org/drawingml/2006/main" noChangeAspect="1"/>
+            </wp:cNvGraphicFramePr>
+            <a:graphic xmlns:a="http://schemas.openxmlformats.org/drawingml/2006/main">
+              <a:graphicData uri="http://schemas.openxmlformats.org/drawingml/2006/picture">
+                <pic:pic xmlns:pic="http://schemas.openxmlformats.org/drawingml/2006/picture">
+                  <pic:nvPicPr>
+                    <pic:cNvPr id="0" name="Picture 2" descr="C:\Users\bnothdurft\Desktop\jenadevs\epages.png"/>
+                    <pic:cNvPicPr>
+                      <a:picLocks noChangeAspect="1" noChangeArrowheads="1"/>
+                    </pic:cNvPicPr>
+                  </pic:nvPicPr>
+                  <pic:blipFill>
+                    <a:blip r:embed="rId8">
+                      <a:extLst>
+                        <a:ext uri="{28A0092B-C50C-407E-A947-70E740481C1C}">
+                          <a14:useLocalDpi xmlns:a14="http://schemas.microsoft.com/office/drawing/2010/main" val="0"/>
+                        </a:ext>
+                      </a:extLst>
+                    </a:blip>
+                    <a:srcRect/>
+                    <a:stretch>
+                      <a:fillRect/>
+                    </a:stretch>
+                  </pic:blipFill>
+                  <pic:spPr bwMode="auto">
+                    <a:xfrm>
+                      <a:off x="0" y="0"/>
+                      <a:ext cx="1407992" cy="385845"/>
+                    </a:xfrm>
+                    <a:prstGeom prst="rect">
+                      <a:avLst/>
+                    </a:prstGeom>
+                    <a:noFill/>
+                    <a:ln>
+                      <a:noFill/>
+                    </a:ln>
+                  </pic:spPr>
+                </pic:pic>
+              </a:graphicData>
+            </a:graphic>
+            <wp14:sizeRelH relativeFrom="page">
+              <wp14:pctWidth>0</wp14:pctWidth>
+            </wp14:sizeRelH>
+            <wp14:sizeRelV relativeFrom="page">
+              <wp14:pctHeight>0</wp14:pctHeight>
+            </wp14:sizeRelV>
+          </wp:anchor>
+        </w:drawing>
+      </w:r>
     </w:p>
     <w:p>
       <w:pPr>
@@ -272,6 +350,7 @@
           <w:szCs w:val="40"/>
         </w:rPr>
       </w:pPr>
+      <w:proofErr w:type="spellStart"/>
       <w:r>
         <w:rPr>
           <w:rFonts w:ascii="Helvetica" w:eastAsia="Times New Roman" w:hAnsi="Helvetica" w:cs="Helvetica"/>
@@ -282,7 +361,20 @@
           <w:sz w:val="40"/>
           <w:szCs w:val="40"/>
         </w:rPr>
-        <w:t>Softwerkskammer Jena</w:t>
+        <w:t>Softwerkskammer</w:t>
+      </w:r>
+      <w:proofErr w:type="spellEnd"/>
+      <w:r>
+        <w:rPr>
+          <w:rFonts w:ascii="Helvetica" w:eastAsia="Times New Roman" w:hAnsi="Helvetica" w:cs="Helvetica"/>
+          <w:b/>
+          <w:bCs/>
+          <w:spacing w:val="-11"/>
+          <w:kern w:val="36"/>
+          <w:sz w:val="40"/>
+          <w:szCs w:val="40"/>
+        </w:rPr>
+        <w:t xml:space="preserve"> Jena</w:t>
       </w:r>
     </w:p>
     <w:p>
@@ -518,6 +610,7 @@
           <w:kern w:val="36"/>
           <w:sz w:val="24"/>
           <w:szCs w:val="24"/>
+          <w:lang w:val="de-DE"/>
         </w:rPr>
       </w:pPr>
       <w:r>
@@ -526,8 +619,9 @@
           <w:b/>
           <w:sz w:val="24"/>
           <w:szCs w:val="24"/>
-        </w:rPr>
-        <w:t xml:space="preserve">Samstag, </w:t>
+          <w:lang w:val="de-DE"/>
+        </w:rPr>
+        <w:t>Donnerstag</w:t>
       </w:r>
       <w:r>
         <w:rPr>
@@ -535,8 +629,9 @@
           <w:b/>
           <w:sz w:val="24"/>
           <w:szCs w:val="24"/>
-        </w:rPr>
-        <w:t>30</w:t>
+          <w:lang w:val="de-DE"/>
+        </w:rPr>
+        <w:t xml:space="preserve">, </w:t>
       </w:r>
       <w:r>
         <w:rPr>
@@ -544,8 +639,9 @@
           <w:b/>
           <w:sz w:val="24"/>
           <w:szCs w:val="24"/>
-        </w:rPr>
-        <w:t xml:space="preserve">. </w:t>
+          <w:lang w:val="de-DE"/>
+        </w:rPr>
+        <w:t>30</w:t>
       </w:r>
       <w:r>
         <w:rPr>
@@ -553,8 +649,9 @@
           <w:b/>
           <w:sz w:val="24"/>
           <w:szCs w:val="24"/>
-        </w:rPr>
-        <w:t>Juni 2016, 18:00-21</w:t>
+          <w:lang w:val="de-DE"/>
+        </w:rPr>
+        <w:t xml:space="preserve">. </w:t>
       </w:r>
       <w:r>
         <w:rPr>
@@ -562,8 +659,9 @@
           <w:b/>
           <w:sz w:val="24"/>
           <w:szCs w:val="24"/>
-        </w:rPr>
-        <w:t>:30</w:t>
+          <w:lang w:val="de-DE"/>
+        </w:rPr>
+        <w:t>Juni 2016, 18:00-21</w:t>
       </w:r>
       <w:r>
         <w:rPr>
@@ -571,6 +669,17 @@
           <w:b/>
           <w:sz w:val="24"/>
           <w:szCs w:val="24"/>
+          <w:lang w:val="de-DE"/>
+        </w:rPr>
+        <w:t>:30</w:t>
+      </w:r>
+      <w:r>
+        <w:rPr>
+          <w:rFonts w:ascii="Helvetica" w:hAnsi="Helvetica" w:cs="Helvetica"/>
+          <w:b/>
+          <w:sz w:val="24"/>
+          <w:szCs w:val="24"/>
+          <w:lang w:val="de-DE"/>
         </w:rPr>
         <w:t xml:space="preserve"> Uhr</w:t>
       </w:r>
@@ -624,7 +733,7 @@
       <w:pPr>
         <w:pStyle w:val="NormalWeb"/>
         <w:shd w:val="clear" w:color="auto" w:fill="FFFFFF"/>
-        <w:spacing w:after="270" w:line="336" w:lineRule="atLeast"/>
+        <w:spacing w:line="336" w:lineRule="atLeast"/>
         <w:jc w:val="both"/>
         <w:rPr>
           <w:rFonts w:ascii="Helvetica" w:hAnsi="Helvetica" w:cs="Helvetica"/>
@@ -790,29 +899,63 @@
           <w:sz w:val="22"/>
           <w:lang w:val="de-DE"/>
         </w:rPr>
-        <w:t xml:space="preserve">. </w:t>
-      </w:r>
-      <w:r>
-        <w:rPr>
-          <w:rFonts w:ascii="Helvetica" w:hAnsi="Helvetica" w:cs="Helvetica"/>
-          <w:sz w:val="22"/>
-          <w:lang w:val="de-DE"/>
-        </w:rPr>
-        <w:t>Diesmal wird uns Pere Urb</w:t>
-      </w:r>
-      <w:r>
-        <w:rPr>
-          <w:rFonts w:ascii="Helvetica" w:hAnsi="Helvetica" w:cs="Helvetica"/>
-        </w:rPr>
-        <w:t>ó</w:t>
-      </w:r>
-      <w:r>
-        <w:rPr>
-          <w:rFonts w:ascii="Helvetica" w:hAnsi="Helvetica" w:cs="Helvetica"/>
-          <w:sz w:val="22"/>
-          <w:lang w:val="de-DE"/>
-        </w:rPr>
-        <w:t>n-Bayes zu aktuellen Trends im NoSQL</w:t>
+        <w:t>. Diesmal wird uns</w:t>
+      </w:r>
+      <w:r>
+        <w:rPr>
+          <w:rFonts w:ascii="Helvetica" w:hAnsi="Helvetica" w:cs="Helvetica"/>
+          <w:sz w:val="22"/>
+          <w:lang w:val="de-DE"/>
+        </w:rPr>
+        <w:t xml:space="preserve"> </w:t>
+      </w:r>
+      <w:r>
+        <w:rPr>
+          <w:rFonts w:ascii="Helvetica" w:hAnsi="Helvetica" w:cs="Helvetica"/>
+          <w:sz w:val="22"/>
+          <w:lang w:val="de-DE"/>
+        </w:rPr>
+        <w:t>u.</w:t>
+      </w:r>
+      <w:r>
+        <w:rPr>
+          <w:rFonts w:ascii="Helvetica" w:hAnsi="Helvetica" w:cs="Helvetica"/>
+          <w:sz w:val="22"/>
+          <w:lang w:val="de-DE"/>
+        </w:rPr>
+        <w:t xml:space="preserve"> </w:t>
+      </w:r>
+      <w:r>
+        <w:rPr>
+          <w:rFonts w:ascii="Helvetica" w:hAnsi="Helvetica" w:cs="Helvetica"/>
+          <w:sz w:val="22"/>
+          <w:lang w:val="de-DE"/>
+        </w:rPr>
+        <w:t>a.</w:t>
+      </w:r>
+      <w:r>
+        <w:rPr>
+          <w:rFonts w:ascii="Helvetica" w:hAnsi="Helvetica" w:cs="Helvetica"/>
+          <w:sz w:val="22"/>
+          <w:lang w:val="de-DE"/>
+        </w:rPr>
+        <w:t xml:space="preserve"> </w:t>
+      </w:r>
+      <w:r>
+        <w:rPr>
+          <w:rFonts w:ascii="Helvetica" w:hAnsi="Helvetica" w:cs="Helvetica"/>
+          <w:sz w:val="22"/>
+          <w:lang w:val="de-DE"/>
+        </w:rPr>
+        <w:t xml:space="preserve">Pere Urbón-Bayes </w:t>
+      </w:r>
+      <w:r>
+        <w:rPr>
+          <w:rFonts w:ascii="Helvetica" w:hAnsi="Helvetica" w:cs="Helvetica"/>
+          <w:sz w:val="22"/>
+          <w:lang w:val="de-DE"/>
+        </w:rPr>
+        <w:t>zu aktuellen Trends im NoSQL</w:t>
       </w:r>
       <w:r>
         <w:rPr>
@@ -860,15 +1003,25 @@
           <w:sz w:val="22"/>
           <w:lang w:val="de-DE"/>
         </w:rPr>
-        <w:t>und in einer Q&amp;A Session tiefe</w:t>
-      </w:r>
-      <w:r>
-        <w:rPr>
-          <w:rFonts w:ascii="Helvetica" w:hAnsi="Helvetica" w:cs="Helvetica"/>
-          <w:sz w:val="22"/>
-          <w:lang w:val="de-DE"/>
-        </w:rPr>
-        <w:t xml:space="preserve"> Einblicke ermöglichen</w:t>
+        <w:t xml:space="preserve">und </w:t>
+      </w:r>
+      <w:r>
+        <w:rPr>
+          <w:rFonts w:ascii="Helvetica" w:hAnsi="Helvetica" w:cs="Helvetica"/>
+          <w:sz w:val="22"/>
+          <w:lang w:val="de-DE"/>
+        </w:rPr>
+        <w:t xml:space="preserve">uns </w:t>
+      </w:r>
+      <w:bookmarkStart w:id="0" w:name="_GoBack"/>
+      <w:bookmarkEnd w:id="0"/>
+      <w:r>
+        <w:rPr>
+          <w:rFonts w:ascii="Helvetica" w:hAnsi="Helvetica" w:cs="Helvetica"/>
+          <w:sz w:val="22"/>
+          <w:lang w:val="de-DE"/>
+        </w:rPr>
+        <w:t>in einer Q&amp;A Session tiefe Einblicke ermöglichen</w:t>
       </w:r>
       <w:r>
         <w:rPr>
@@ -886,7 +1039,6 @@
         <w:spacing w:before="0" w:beforeAutospacing="0" w:after="270" w:afterAutospacing="0" w:line="336" w:lineRule="atLeast"/>
         <w:rPr>
           <w:rFonts w:ascii="Helvetica" w:hAnsi="Helvetica" w:cs="Helvetica"/>
-          <w:lang w:val="de-DE"/>
         </w:rPr>
       </w:pPr>
       <w:r>
@@ -894,70 +1046,100 @@
           <w:rFonts w:ascii="Helvetica" w:hAnsi="Helvetica" w:cs="Helvetica"/>
           <w:b/>
           <w:bCs/>
-          <w:lang w:val="de-DE"/>
-        </w:rPr>
-        <w:t>Keynote</w:t>
-      </w:r>
-      <w:r>
-        <w:rPr>
-          <w:rFonts w:ascii="Helvetica" w:hAnsi="Helvetica" w:cs="Helvetica"/>
-          <w:b/>
-          <w:bCs/>
-          <w:lang w:val="de-DE"/>
-        </w:rPr>
-        <w:t xml:space="preserve"> </w:t>
-      </w:r>
-      <w:r>
-        <w:rPr>
-          <w:rFonts w:ascii="Helvetica" w:hAnsi="Helvetica" w:cs="Helvetica"/>
-          <w:b/>
-          <w:bCs/>
-          <w:lang w:val="de-DE"/>
-        </w:rPr>
-        <w:t>von einem</w:t>
-      </w:r>
-      <w:r>
-        <w:rPr>
-          <w:rFonts w:ascii="Helvetica" w:hAnsi="Helvetica" w:cs="Helvetica"/>
-          <w:b/>
-          <w:bCs/>
-          <w:lang w:val="de-DE"/>
-        </w:rPr>
-        <w:t xml:space="preserve"> Software Developer bei </w:t>
-      </w:r>
-      <w:r>
-        <w:rPr>
-          <w:rFonts w:ascii="Helvetica" w:hAnsi="Helvetica" w:cs="Helvetica"/>
-          <w:b/>
-          <w:bCs/>
-          <w:lang w:val="de-DE"/>
-        </w:rPr>
-        <w:t>Elastic Inc.</w:t>
-      </w:r>
-      <w:r>
-        <w:rPr>
-          <w:rFonts w:ascii="Helvetica" w:hAnsi="Helvetica" w:cs="Helvetica"/>
-          <w:b/>
-          <w:bCs/>
-          <w:lang w:val="de-DE"/>
-        </w:rPr>
-        <w:t xml:space="preserve"> </w:t>
-      </w:r>
-      <w:r>
-        <w:rPr>
-          <w:rFonts w:ascii="Helvetica" w:hAnsi="Helvetica" w:cs="Helvetica"/>
-          <w:b/>
-          <w:bCs/>
-          <w:lang w:val="de-DE"/>
-        </w:rPr>
-        <w:t>(~</w:t>
-      </w:r>
-      <w:r>
-        <w:rPr>
-          <w:rFonts w:ascii="Helvetica" w:hAnsi="Helvetica" w:cs="Helvetica"/>
-          <w:b/>
-          <w:bCs/>
-          <w:lang w:val="de-DE"/>
+        </w:rPr>
+        <w:t xml:space="preserve">Keynote </w:t>
+      </w:r>
+      <w:proofErr w:type="spellStart"/>
+      <w:r>
+        <w:rPr>
+          <w:rFonts w:ascii="Helvetica" w:hAnsi="Helvetica" w:cs="Helvetica"/>
+          <w:b/>
+          <w:bCs/>
+        </w:rPr>
+        <w:t>mit</w:t>
+      </w:r>
+      <w:proofErr w:type="spellEnd"/>
+      <w:r>
+        <w:rPr>
+          <w:rFonts w:ascii="Helvetica" w:hAnsi="Helvetica" w:cs="Helvetica"/>
+          <w:b/>
+          <w:bCs/>
+        </w:rPr>
+        <w:t xml:space="preserve"> Pere </w:t>
+      </w:r>
+      <w:proofErr w:type="spellStart"/>
+      <w:r>
+        <w:rPr>
+          <w:rFonts w:ascii="Helvetica" w:hAnsi="Helvetica" w:cs="Helvetica"/>
+          <w:b/>
+          <w:bCs/>
+        </w:rPr>
+        <w:t>Urbón</w:t>
+      </w:r>
+      <w:proofErr w:type="spellEnd"/>
+      <w:r>
+        <w:rPr>
+          <w:rFonts w:ascii="Helvetica" w:hAnsi="Helvetica" w:cs="Helvetica"/>
+          <w:b/>
+          <w:bCs/>
+        </w:rPr>
+        <w:t xml:space="preserve">-Bayes </w:t>
+      </w:r>
+      <w:r>
+        <w:rPr>
+          <w:rFonts w:ascii="Helvetica" w:hAnsi="Helvetica" w:cs="Helvetica"/>
+          <w:b/>
+          <w:bCs/>
+        </w:rPr>
+        <w:t xml:space="preserve">- </w:t>
+      </w:r>
+      <w:r>
+        <w:rPr>
+          <w:rFonts w:ascii="Helvetica" w:hAnsi="Helvetica" w:cs="Helvetica"/>
+          <w:b/>
+          <w:bCs/>
+        </w:rPr>
+        <w:t>Software D</w:t>
+      </w:r>
+      <w:r>
+        <w:rPr>
+          <w:rFonts w:ascii="Helvetica" w:hAnsi="Helvetica" w:cs="Helvetica"/>
+          <w:b/>
+          <w:bCs/>
+        </w:rPr>
+        <w:t xml:space="preserve">eveloper </w:t>
+      </w:r>
+      <w:proofErr w:type="spellStart"/>
+      <w:r>
+        <w:rPr>
+          <w:rFonts w:ascii="Helvetica" w:hAnsi="Helvetica" w:cs="Helvetica"/>
+          <w:b/>
+          <w:bCs/>
+        </w:rPr>
+        <w:t>bei</w:t>
+      </w:r>
+      <w:proofErr w:type="spellEnd"/>
+      <w:r>
+        <w:rPr>
+          <w:rFonts w:ascii="Helvetica" w:hAnsi="Helvetica" w:cs="Helvetica"/>
+          <w:b/>
+          <w:bCs/>
+        </w:rPr>
+        <w:t xml:space="preserve"> Elastic (</w:t>
+      </w:r>
+      <w:r>
+        <w:rPr>
+          <w:rFonts w:ascii="Helvetica" w:hAnsi="Helvetica" w:cs="Helvetica"/>
+          <w:b/>
+          <w:bCs/>
+        </w:rPr>
+        <w:t>~</w:t>
+      </w:r>
+      <w:r>
+        <w:rPr>
+          <w:rFonts w:ascii="Helvetica" w:hAnsi="Helvetica" w:cs="Helvetica"/>
+          <w:b/>
+          <w:bCs/>
         </w:rPr>
         <w:t xml:space="preserve"> 60 min</w:t>
       </w:r>
@@ -966,7 +1148,6 @@
           <w:rFonts w:ascii="Helvetica" w:hAnsi="Helvetica" w:cs="Helvetica"/>
           <w:b/>
           <w:bCs/>
-          <w:lang w:val="de-DE"/>
         </w:rPr>
         <w:t>)</w:t>
       </w:r>
@@ -1087,12 +1268,14 @@
         <w:rPr>
           <w:rFonts w:ascii="Helvetica" w:hAnsi="Helvetica" w:cs="Helvetica"/>
           <w:sz w:val="22"/>
+          <w:lang w:val="de-DE"/>
         </w:rPr>
       </w:pPr>
       <w:r>
         <w:rPr>
           <w:rFonts w:ascii="Helvetica" w:hAnsi="Helvetica" w:cs="Helvetica"/>
           <w:sz w:val="22"/>
+          <w:lang w:val="de-DE"/>
         </w:rPr>
         <w:t xml:space="preserve">• </w:t>
       </w:r>
@@ -1100,6 +1283,7 @@
         <w:rPr>
           <w:rFonts w:ascii="Helvetica" w:hAnsi="Helvetica" w:cs="Helvetica"/>
           <w:sz w:val="22"/>
+          <w:lang w:val="de-DE"/>
         </w:rPr>
         <w:t xml:space="preserve"> </w:t>
       </w:r>
@@ -1107,6 +1291,7 @@
         <w:rPr>
           <w:rFonts w:ascii="Helvetica" w:hAnsi="Helvetica" w:cs="Helvetica"/>
           <w:sz w:val="22"/>
+          <w:lang w:val="de-DE"/>
         </w:rPr>
         <w:t>Vorteile von NoSQL und REST-</w:t>
       </w:r>
@@ -1114,6 +1299,7 @@
         <w:rPr>
           <w:rFonts w:ascii="Helvetica" w:hAnsi="Helvetica" w:cs="Helvetica"/>
           <w:sz w:val="22"/>
+          <w:lang w:val="de-DE"/>
         </w:rPr>
         <w:t>basierten verteilten Datenbanksystemen</w:t>
       </w:r>
@@ -1126,12 +1312,14 @@
         <w:rPr>
           <w:rFonts w:ascii="Helvetica" w:hAnsi="Helvetica" w:cs="Helvetica"/>
           <w:sz w:val="22"/>
+          <w:lang w:val="de-DE"/>
         </w:rPr>
       </w:pPr>
       <w:r>
         <w:rPr>
           <w:rFonts w:ascii="Helvetica" w:hAnsi="Helvetica" w:cs="Helvetica"/>
           <w:sz w:val="22"/>
+          <w:lang w:val="de-DE"/>
         </w:rPr>
         <w:t>• </w:t>
       </w:r>
@@ -1139,6 +1327,7 @@
         <w:rPr>
           <w:rFonts w:ascii="Helvetica" w:hAnsi="Helvetica" w:cs="Helvetica"/>
           <w:sz w:val="22"/>
+          <w:lang w:val="de-DE"/>
         </w:rPr>
         <w:t xml:space="preserve"> </w:t>
       </w:r>
@@ -1146,6 +1335,7 @@
         <w:rPr>
           <w:rFonts w:ascii="Helvetica" w:hAnsi="Helvetica" w:cs="Helvetica"/>
           <w:sz w:val="22"/>
+          <w:lang w:val="de-DE"/>
         </w:rPr>
         <w:t>Architektur- und Konfigurationsbeispiele</w:t>
       </w:r>
@@ -1153,6 +1343,7 @@
         <w:rPr>
           <w:rFonts w:ascii="Helvetica" w:hAnsi="Helvetica" w:cs="Helvetica"/>
           <w:sz w:val="22"/>
+          <w:lang w:val="de-DE"/>
         </w:rPr>
         <w:t xml:space="preserve"> für diverse </w:t>
       </w:r>
@@ -1160,6 +1351,7 @@
         <w:rPr>
           <w:rFonts w:ascii="Helvetica" w:hAnsi="Helvetica" w:cs="Helvetica"/>
           <w:sz w:val="22"/>
+          <w:lang w:val="de-DE"/>
         </w:rPr>
         <w:t>Szenarien</w:t>
       </w:r>
@@ -1171,6 +1363,7 @@
         <w:spacing w:before="0" w:beforeAutospacing="0" w:after="0" w:afterAutospacing="0" w:line="336" w:lineRule="atLeast"/>
         <w:rPr>
           <w:rFonts w:ascii="Helvetica" w:hAnsi="Helvetica" w:cs="Helvetica"/>
+          <w:lang w:val="de-DE"/>
         </w:rPr>
       </w:pPr>
     </w:p>
@@ -1807,8 +2000,6 @@
         </w:rPr>
         <w:t xml:space="preserve"> begehen</w:t>
       </w:r>
-      <w:bookmarkStart w:id="0" w:name="_GoBack"/>
-      <w:bookmarkEnd w:id="0"/>
       <w:r>
         <w:rPr>
           <w:rFonts w:ascii="Helvetica" w:hAnsi="Helvetica" w:cs="Helvetica"/>
@@ -1840,7 +2031,7 @@
           <w:lang w:val="de-DE"/>
         </w:rPr>
       </w:pPr>
-      <w:hyperlink r:id="rId7" w:history="1">
+      <w:hyperlink r:id="rId9" w:history="1">
         <w:r>
           <w:rPr>
             <w:rStyle w:val="Hyperlink"/>
@@ -1875,7 +2066,7 @@
         </w:rPr>
         <w:t xml:space="preserve"> </w:t>
       </w:r>
-      <w:hyperlink r:id="rId8" w:history="1">
+      <w:hyperlink r:id="rId10" w:history="1">
         <w:r>
           <w:rPr>
             <w:rStyle w:val="Hyperlink"/>
@@ -1902,7 +2093,7 @@
         </w:rPr>
         <w:t xml:space="preserve">- </w:t>
       </w:r>
-      <w:hyperlink r:id="rId9" w:history="1">
+      <w:hyperlink r:id="rId11" w:history="1">
         <w:r>
           <w:rPr>
             <w:rStyle w:val="Hyperlink"/>
@@ -1941,7 +2132,7 @@
       </w:pPr>
     </w:pPrDefault>
   </w:docDefaults>
-  <w:latentStyles w:defLockedState="0" w:defUIPriority="99" w:defSemiHidden="1" w:defUnhideWhenUsed="1" w:defQFormat="0" w:count="276">
+  <w:latentStyles w:defLockedState="0" w:defUIPriority="99" w:defSemiHidden="1" w:defUnhideWhenUsed="1" w:defQFormat="0" w:count="267">
     <w:lsdException w:name="Normal" w:semiHidden="0" w:uiPriority="0" w:unhideWhenUsed="0" w:qFormat="1"/>
     <w:lsdException w:name="heading 1" w:semiHidden="0" w:uiPriority="9" w:unhideWhenUsed="0" w:qFormat="1"/>
     <w:lsdException w:name="heading 2" w:uiPriority="9" w:qFormat="1"/>
@@ -2130,6 +2321,7 @@
   <w:style w:type="character" w:default="1" w:styleId="DefaultParagraphFont">
     <w:name w:val="Default Paragraph Font"/>
     <w:uiPriority w:val="1"/>
+    <w:semiHidden/>
     <w:unhideWhenUsed/>
   </w:style>
   <w:style w:type="table" w:default="1" w:styleId="TableNormal">
@@ -2247,7 +2439,7 @@
 </file>
 
 <file path=word/stylesWithEffects.xml><?xml version="1.0" encoding="utf-8"?>
-<w:styles xmlns:wpc="http://schemas.microsoft.com/office/word/2010/wordprocessingCanvas" xmlns:mo="http://schemas.microsoft.com/office/mac/office/2008/main" xmlns:mc="http://schemas.openxmlformats.org/markup-compatibility/2006" xmlns:mv="urn:schemas-microsoft-com:mac:vml" xmlns:o="urn:schemas-microsoft-com:office:office" xmlns:r="http://schemas.openxmlformats.org/officeDocument/2006/relationships" xmlns:m="http://schemas.openxmlformats.org/officeDocument/2006/math" xmlns:v="urn:schemas-microsoft-com:vml" xmlns:wp14="http://schemas.microsoft.com/office/word/2010/wordprocessingDrawing" xmlns:wp="http://schemas.openxmlformats.org/drawingml/2006/wordprocessingDrawing" xmlns:w10="urn:schemas-microsoft-com:office:word" xmlns:w="http://schemas.openxmlformats.org/wordprocessingml/2006/main" xmlns:w14="http://schemas.microsoft.com/office/word/2010/wordml" xmlns:wpg="http://schemas.microsoft.com/office/word/2010/wordprocessingGroup" xmlns:wpi="http://schemas.microsoft.com/office/word/2010/wordprocessingInk" xmlns:wne="http://schemas.microsoft.com/office/word/2006/wordml" xmlns:wps="http://schemas.microsoft.com/office/word/2010/wordprocessingShape" mc:Ignorable="w14 wp14">
+<w:styles xmlns:wpc="http://schemas.microsoft.com/office/word/2010/wordprocessingCanvas" xmlns:mc="http://schemas.openxmlformats.org/markup-compatibility/2006" xmlns:o="urn:schemas-microsoft-com:office:office" xmlns:r="http://schemas.openxmlformats.org/officeDocument/2006/relationships" xmlns:m="http://schemas.openxmlformats.org/officeDocument/2006/math" xmlns:v="urn:schemas-microsoft-com:vml" xmlns:wp14="http://schemas.microsoft.com/office/word/2010/wordprocessingDrawing" xmlns:wp="http://schemas.openxmlformats.org/drawingml/2006/wordprocessingDrawing" xmlns:w10="urn:schemas-microsoft-com:office:word" xmlns:w="http://schemas.openxmlformats.org/wordprocessingml/2006/main" xmlns:w14="http://schemas.microsoft.com/office/word/2010/wordml" xmlns:wpg="http://schemas.microsoft.com/office/word/2010/wordprocessingGroup" xmlns:wpi="http://schemas.microsoft.com/office/word/2010/wordprocessingInk" xmlns:wne="http://schemas.microsoft.com/office/word/2006/wordml" xmlns:wps="http://schemas.microsoft.com/office/word/2010/wordprocessingShape" mc:Ignorable="w14 wp14">
   <w:docDefaults>
     <w:rPrDefault>
       <w:rPr>
@@ -2263,7 +2455,7 @@
       </w:pPr>
     </w:pPrDefault>
   </w:docDefaults>
-  <w:latentStyles w:defLockedState="0" w:defUIPriority="99" w:defSemiHidden="1" w:defUnhideWhenUsed="1" w:defQFormat="0" w:count="276">
+  <w:latentStyles w:defLockedState="0" w:defUIPriority="99" w:defSemiHidden="1" w:defUnhideWhenUsed="1" w:defQFormat="0" w:count="267">
     <w:lsdException w:name="Normal" w:semiHidden="0" w:uiPriority="0" w:unhideWhenUsed="0" w:qFormat="1"/>
     <w:lsdException w:name="heading 1" w:semiHidden="0" w:uiPriority="9" w:unhideWhenUsed="0" w:qFormat="1"/>
     <w:lsdException w:name="heading 2" w:uiPriority="9" w:qFormat="1"/>
@@ -2452,6 +2644,7 @@
   <w:style w:type="character" w:default="1" w:styleId="DefaultParagraphFont">
     <w:name w:val="Default Paragraph Font"/>
     <w:uiPriority w:val="1"/>
+    <w:semiHidden/>
     <w:unhideWhenUsed/>
   </w:style>
   <w:style w:type="table" w:default="1" w:styleId="TableNormal">
@@ -2851,4 +3044,16 @@
   <a:objectDefaults/>
   <a:extraClrSchemeLst/>
 </a:theme>
+</file>
+
+<file path=customXml/item1.xml><?xml version="1.0" encoding="utf-8"?>
+<b:Sources xmlns:b="http://schemas.openxmlformats.org/officeDocument/2006/bibliography" xmlns="http://schemas.openxmlformats.org/officeDocument/2006/bibliography" SelectedStyle="\APA.XSL" StyleName="APA"/>
+</file>
+
+<file path=customXml/itemProps1.xml><?xml version="1.0" encoding="utf-8"?>
+<ds:datastoreItem xmlns:ds="http://schemas.openxmlformats.org/officeDocument/2006/customXml" ds:itemID="{325ACDF7-F26A-4D82-BCD7-91E4DD8C7377}">
+  <ds:schemaRefs>
+    <ds:schemaRef ds:uri="http://schemas.openxmlformats.org/officeDocument/2006/bibliography"/>
+  </ds:schemaRefs>
+</ds:datastoreItem>
 </file>
</xml_diff>

<commit_message>
Add ok lab logo to the pdf flyer
</commit_message>
<xml_diff>
--- a/orga/Softwerkskammer_Jena_Developers_Meetup_003_Elastic_Stack.docx
+++ b/orga/Softwerkskammer_Jena_Developers_Meetup_003_Elastic_Stack.docx
@@ -5,8 +5,11 @@
     <w:p>
       <w:pPr>
         <w:shd w:val="clear" w:color="auto" w:fill="FFFFFF"/>
+        <w:tabs>
+          <w:tab w:val="left" w:pos="4275"/>
+          <w:tab w:val="right" w:pos="9504"/>
+        </w:tabs>
         <w:spacing w:after="0" w:line="240" w:lineRule="auto"/>
-        <w:jc w:val="right"/>
         <w:outlineLvl w:val="0"/>
         <w:rPr>
           <w:rFonts w:ascii="Helvetica" w:eastAsia="Times New Roman" w:hAnsi="Helvetica" w:cs="Helvetica"/>
@@ -26,30 +29,22 @@
           <w:noProof/>
           <w:spacing w:val="-11"/>
           <w:kern w:val="36"/>
-          <w:sz w:val="48"/>
-          <w:szCs w:val="48"/>
+          <w:sz w:val="24"/>
+          <w:szCs w:val="24"/>
         </w:rPr>
         <w:drawing>
-          <wp:anchor distT="0" distB="0" distL="114300" distR="114300" simplePos="0" relativeHeight="251659264" behindDoc="1" locked="0" layoutInCell="1" allowOverlap="1" wp14:anchorId="667E26D3" wp14:editId="3CE0C495">
+          <wp:anchor distT="0" distB="0" distL="114300" distR="114300" simplePos="0" relativeHeight="251663360" behindDoc="0" locked="0" layoutInCell="1" allowOverlap="1" wp14:anchorId="04656ED8" wp14:editId="5D9ABECA">
             <wp:simplePos x="0" y="0"/>
             <wp:positionH relativeFrom="column">
-              <wp:posOffset>-95885</wp:posOffset>
+              <wp:posOffset>-13335</wp:posOffset>
             </wp:positionH>
             <wp:positionV relativeFrom="paragraph">
-              <wp:posOffset>-64135</wp:posOffset>
+              <wp:posOffset>-36195</wp:posOffset>
             </wp:positionV>
-            <wp:extent cx="2466975" cy="877570"/>
-            <wp:effectExtent l="0" t="0" r="9525" b="0"/>
-            <wp:wrapThrough wrapText="bothSides">
-              <wp:wrapPolygon edited="0">
-                <wp:start x="0" y="0"/>
-                <wp:lineTo x="0" y="21100"/>
-                <wp:lineTo x="21517" y="21100"/>
-                <wp:lineTo x="21517" y="0"/>
-                <wp:lineTo x="0" y="0"/>
-              </wp:wrapPolygon>
-            </wp:wrapThrough>
-            <wp:docPr id="1" name="Picture 1" descr="C:\Users\bnothdurft\AppData\Local\Skitch\Screenshot_040516_015653_PM.jpg"/>
+            <wp:extent cx="1419225" cy="1419225"/>
+            <wp:effectExtent l="0" t="0" r="9525" b="9525"/>
+            <wp:wrapNone/>
+            <wp:docPr id="5" name="Picture 5" descr="C:\Workspace\jenadevs\jenadevs-logos\version-3-latest\jenadevs-logo-text-transparent-no-border.jpg"/>
             <wp:cNvGraphicFramePr>
               <a:graphicFrameLocks xmlns:a="http://schemas.openxmlformats.org/drawingml/2006/main" noChangeAspect="1"/>
             </wp:cNvGraphicFramePr>
@@ -57,7 +52,7 @@
               <a:graphicData uri="http://schemas.openxmlformats.org/drawingml/2006/picture">
                 <pic:pic xmlns:pic="http://schemas.openxmlformats.org/drawingml/2006/picture">
                   <pic:nvPicPr>
-                    <pic:cNvPr id="0" name="Picture 3" descr="C:\Users\bnothdurft\AppData\Local\Skitch\Screenshot_040516_015653_PM.jpg"/>
+                    <pic:cNvPr id="0" name="Picture 3" descr="C:\Workspace\jenadevs\jenadevs-logos\version-3-latest\jenadevs-logo-text-transparent-no-border.jpg"/>
                     <pic:cNvPicPr>
                       <a:picLocks noChangeAspect="1" noChangeArrowheads="1"/>
                     </pic:cNvPicPr>
@@ -78,7 +73,7 @@
                   <pic:spPr bwMode="auto">
                     <a:xfrm>
                       <a:off x="0" y="0"/>
-                      <a:ext cx="2466975" cy="877570"/>
+                      <a:ext cx="1419225" cy="1419225"/>
                     </a:xfrm>
                     <a:prstGeom prst="rect">
                       <a:avLst/>
@@ -110,6 +105,126 @@
           <w:sz w:val="24"/>
           <w:szCs w:val="24"/>
         </w:rPr>
+        <w:t xml:space="preserve">                                                   </w:t>
+      </w:r>
+      <w:r>
+        <w:rPr>
+          <w:rFonts w:ascii="Helvetica" w:eastAsia="Times New Roman" w:hAnsi="Helvetica" w:cs="Helvetica"/>
+          <w:b/>
+          <w:bCs/>
+          <w:spacing w:val="-11"/>
+          <w:kern w:val="36"/>
+          <w:sz w:val="24"/>
+          <w:szCs w:val="24"/>
+        </w:rPr>
+        <w:t xml:space="preserve">  </w:t>
+      </w:r>
+      <w:r>
+        <w:rPr>
+          <w:rFonts w:ascii="Helvetica" w:eastAsia="Times New Roman" w:hAnsi="Helvetica" w:cs="Helvetica"/>
+          <w:b/>
+          <w:bCs/>
+          <w:spacing w:val="-11"/>
+          <w:kern w:val="36"/>
+          <w:sz w:val="24"/>
+          <w:szCs w:val="24"/>
+        </w:rPr>
+        <w:t xml:space="preserve"> In cooperation with </w:t>
+      </w:r>
+      <w:r>
+        <w:rPr>
+          <w:rFonts w:ascii="Helvetica" w:eastAsia="Times New Roman" w:hAnsi="Helvetica" w:cs="Helvetica"/>
+          <w:b/>
+          <w:bCs/>
+          <w:spacing w:val="-11"/>
+          <w:kern w:val="36"/>
+          <w:sz w:val="24"/>
+          <w:szCs w:val="24"/>
+        </w:rPr>
+        <w:t xml:space="preserve">OK Lab Jena   </w:t>
+      </w:r>
+      <w:r>
+        <w:rPr>
+          <w:rFonts w:ascii="Helvetica" w:eastAsia="Times New Roman" w:hAnsi="Helvetica" w:cs="Helvetica"/>
+          <w:b/>
+          <w:bCs/>
+          <w:spacing w:val="-11"/>
+          <w:kern w:val="36"/>
+          <w:sz w:val="24"/>
+          <w:szCs w:val="24"/>
+        </w:rPr>
+        <w:t xml:space="preserve"> </w:t>
+      </w:r>
+      <w:r>
+        <w:rPr>
+          <w:rFonts w:ascii="Helvetica" w:eastAsia="Times New Roman" w:hAnsi="Helvetica" w:cs="Helvetica"/>
+          <w:b/>
+          <w:bCs/>
+          <w:spacing w:val="-11"/>
+          <w:kern w:val="36"/>
+          <w:sz w:val="24"/>
+          <w:szCs w:val="24"/>
+        </w:rPr>
+        <w:t xml:space="preserve">                  </w:t>
+      </w:r>
+      <w:r>
+        <w:rPr>
+          <w:rFonts w:ascii="Helvetica" w:eastAsia="Times New Roman" w:hAnsi="Helvetica" w:cs="Helvetica"/>
+          <w:b/>
+          <w:bCs/>
+          <w:spacing w:val="-11"/>
+          <w:kern w:val="36"/>
+          <w:sz w:val="24"/>
+          <w:szCs w:val="24"/>
+        </w:rPr>
+        <w:t xml:space="preserve">   </w:t>
+      </w:r>
+      <w:r>
+        <w:rPr>
+          <w:rFonts w:ascii="Helvetica" w:eastAsia="Times New Roman" w:hAnsi="Helvetica" w:cs="Helvetica"/>
+          <w:b/>
+          <w:bCs/>
+          <w:spacing w:val="-11"/>
+          <w:kern w:val="36"/>
+          <w:sz w:val="24"/>
+          <w:szCs w:val="24"/>
+        </w:rPr>
+        <w:t xml:space="preserve"> </w:t>
+      </w:r>
+      <w:r>
+        <w:rPr>
+          <w:rFonts w:ascii="Helvetica" w:eastAsia="Times New Roman" w:hAnsi="Helvetica" w:cs="Helvetica"/>
+          <w:b/>
+          <w:bCs/>
+          <w:spacing w:val="-11"/>
+          <w:kern w:val="36"/>
+          <w:sz w:val="24"/>
+          <w:szCs w:val="24"/>
+        </w:rPr>
+        <w:t xml:space="preserve">  </w:t>
+      </w:r>
+      <w:r>
+        <w:rPr>
+          <w:rFonts w:ascii="Helvetica" w:eastAsia="Times New Roman" w:hAnsi="Helvetica" w:cs="Helvetica"/>
+          <w:b/>
+          <w:bCs/>
+          <w:spacing w:val="-11"/>
+          <w:kern w:val="36"/>
+          <w:sz w:val="24"/>
+          <w:szCs w:val="24"/>
+        </w:rPr>
+        <w:t xml:space="preserve">  </w:t>
+      </w:r>
+      <w:r>
+        <w:rPr>
+          <w:rFonts w:ascii="Helvetica" w:eastAsia="Times New Roman" w:hAnsi="Helvetica" w:cs="Helvetica"/>
+          <w:b/>
+          <w:bCs/>
+          <w:spacing w:val="-11"/>
+          <w:kern w:val="36"/>
+          <w:sz w:val="24"/>
+          <w:szCs w:val="24"/>
+        </w:rPr>
         <w:t>Sponsored by</w:t>
       </w:r>
     </w:p>
@@ -141,13 +256,13 @@
           <w:szCs w:val="24"/>
         </w:rPr>
         <w:drawing>
-          <wp:anchor distT="0" distB="0" distL="114300" distR="114300" simplePos="0" relativeHeight="251660288" behindDoc="1" locked="0" layoutInCell="1" allowOverlap="1" wp14:anchorId="27BA5933" wp14:editId="701D53E8">
+          <wp:anchor distT="0" distB="0" distL="114300" distR="114300" simplePos="0" relativeHeight="251660288" behindDoc="1" locked="0" layoutInCell="1" allowOverlap="1" wp14:anchorId="27BA5933" wp14:editId="2506C072">
             <wp:simplePos x="0" y="0"/>
             <wp:positionH relativeFrom="column">
-              <wp:posOffset>2208530</wp:posOffset>
+              <wp:posOffset>4618355</wp:posOffset>
             </wp:positionH>
             <wp:positionV relativeFrom="paragraph">
-              <wp:posOffset>144780</wp:posOffset>
+              <wp:posOffset>97155</wp:posOffset>
             </wp:positionV>
             <wp:extent cx="1461770" cy="446405"/>
             <wp:effectExtent l="0" t="0" r="5080" b="0"/>
@@ -215,6 +330,80 @@
           </wp:anchor>
         </w:drawing>
       </w:r>
+      <w:r>
+        <w:rPr>
+          <w:rFonts w:ascii="Helvetica" w:eastAsia="Times New Roman" w:hAnsi="Helvetica" w:cs="Helvetica"/>
+          <w:b/>
+          <w:bCs/>
+          <w:noProof/>
+          <w:spacing w:val="-11"/>
+          <w:kern w:val="36"/>
+          <w:sz w:val="40"/>
+          <w:szCs w:val="40"/>
+        </w:rPr>
+        <w:drawing>
+          <wp:anchor distT="0" distB="0" distL="114300" distR="114300" simplePos="0" relativeHeight="251665408" behindDoc="0" locked="0" layoutInCell="1" allowOverlap="1" wp14:anchorId="0A58BD4D" wp14:editId="45E1F833">
+            <wp:simplePos x="0" y="0"/>
+            <wp:positionH relativeFrom="column">
+              <wp:posOffset>1901190</wp:posOffset>
+            </wp:positionH>
+            <wp:positionV relativeFrom="paragraph">
+              <wp:posOffset>112395</wp:posOffset>
+            </wp:positionV>
+            <wp:extent cx="1800225" cy="471805"/>
+            <wp:effectExtent l="0" t="0" r="9525" b="4445"/>
+            <wp:wrapNone/>
+            <wp:docPr id="9" name="Picture 9" descr="C:\Users\bnothdurft\Desktop\jenadevs\code_germany.jpg"/>
+            <wp:cNvGraphicFramePr>
+              <a:graphicFrameLocks xmlns:a="http://schemas.openxmlformats.org/drawingml/2006/main" noChangeAspect="1"/>
+            </wp:cNvGraphicFramePr>
+            <a:graphic xmlns:a="http://schemas.openxmlformats.org/drawingml/2006/main">
+              <a:graphicData uri="http://schemas.openxmlformats.org/drawingml/2006/picture">
+                <pic:pic xmlns:pic="http://schemas.openxmlformats.org/drawingml/2006/picture">
+                  <pic:nvPicPr>
+                    <pic:cNvPr id="0" name="Picture 7" descr="C:\Users\bnothdurft\Desktop\jenadevs\code_germany.jpg"/>
+                    <pic:cNvPicPr>
+                      <a:picLocks noChangeAspect="1" noChangeArrowheads="1"/>
+                    </pic:cNvPicPr>
+                  </pic:nvPicPr>
+                  <pic:blipFill>
+                    <a:blip r:embed="rId8">
+                      <a:extLst>
+                        <a:ext uri="{28A0092B-C50C-407E-A947-70E740481C1C}">
+                          <a14:useLocalDpi xmlns:a14="http://schemas.microsoft.com/office/drawing/2010/main" val="0"/>
+                        </a:ext>
+                      </a:extLst>
+                    </a:blip>
+                    <a:srcRect/>
+                    <a:stretch>
+                      <a:fillRect/>
+                    </a:stretch>
+                  </pic:blipFill>
+                  <pic:spPr bwMode="auto">
+                    <a:xfrm>
+                      <a:off x="0" y="0"/>
+                      <a:ext cx="1800225" cy="471805"/>
+                    </a:xfrm>
+                    <a:prstGeom prst="rect">
+                      <a:avLst/>
+                    </a:prstGeom>
+                    <a:noFill/>
+                    <a:ln>
+                      <a:noFill/>
+                    </a:ln>
+                  </pic:spPr>
+                </pic:pic>
+              </a:graphicData>
+            </a:graphic>
+            <wp14:sizeRelH relativeFrom="page">
+              <wp14:pctWidth>0</wp14:pctWidth>
+            </wp14:sizeRelH>
+            <wp14:sizeRelV relativeFrom="page">
+              <wp14:pctHeight>0</wp14:pctHeight>
+            </wp14:sizeRelV>
+          </wp:anchor>
+        </w:drawing>
+      </w:r>
     </w:p>
     <w:p>
       <w:pPr>
@@ -271,13 +460,13 @@
           <w:szCs w:val="24"/>
         </w:rPr>
         <w:drawing>
-          <wp:anchor distT="0" distB="0" distL="114300" distR="114300" simplePos="0" relativeHeight="251661312" behindDoc="0" locked="0" layoutInCell="1" allowOverlap="1" wp14:anchorId="4FA6D72E" wp14:editId="2AD2F620">
+          <wp:anchor distT="0" distB="0" distL="114300" distR="114300" simplePos="0" relativeHeight="251661312" behindDoc="0" locked="0" layoutInCell="1" allowOverlap="1" wp14:anchorId="4FA6D72E" wp14:editId="315E11BE">
             <wp:simplePos x="0" y="0"/>
             <wp:positionH relativeFrom="column">
-              <wp:posOffset>2263346</wp:posOffset>
+              <wp:posOffset>4682490</wp:posOffset>
             </wp:positionH>
             <wp:positionV relativeFrom="paragraph">
-              <wp:posOffset>203200</wp:posOffset>
+              <wp:posOffset>146050</wp:posOffset>
             </wp:positionV>
             <wp:extent cx="1407992" cy="385845"/>
             <wp:effectExtent l="0" t="0" r="1905" b="0"/>
@@ -296,7 +485,7 @@
                     </pic:cNvPicPr>
                   </pic:nvPicPr>
                   <pic:blipFill>
-                    <a:blip r:embed="rId8">
+                    <a:blip r:embed="rId9">
                       <a:extLst>
                         <a:ext uri="{28A0092B-C50C-407E-A947-70E740481C1C}">
                           <a14:useLocalDpi xmlns:a14="http://schemas.microsoft.com/office/drawing/2010/main" val="0"/>
@@ -337,7 +526,7 @@
     <w:p>
       <w:pPr>
         <w:shd w:val="clear" w:color="auto" w:fill="FFFFFF"/>
-        <w:spacing w:before="120" w:after="0" w:line="240" w:lineRule="auto"/>
+        <w:spacing w:before="720" w:after="360" w:line="240" w:lineRule="auto"/>
         <w:jc w:val="center"/>
         <w:outlineLvl w:val="0"/>
         <w:rPr>
@@ -350,7 +539,6 @@
           <w:szCs w:val="40"/>
         </w:rPr>
       </w:pPr>
-      <w:proofErr w:type="spellStart"/>
       <w:r>
         <w:rPr>
           <w:rFonts w:ascii="Helvetica" w:eastAsia="Times New Roman" w:hAnsi="Helvetica" w:cs="Helvetica"/>
@@ -361,9 +549,9 @@
           <w:sz w:val="40"/>
           <w:szCs w:val="40"/>
         </w:rPr>
-        <w:t>Softwerkskammer</w:t>
-      </w:r>
-      <w:proofErr w:type="spellEnd"/>
+        <w:t xml:space="preserve"> </w:t>
+      </w:r>
+      <w:proofErr w:type="spellStart"/>
       <w:r>
         <w:rPr>
           <w:rFonts w:ascii="Helvetica" w:eastAsia="Times New Roman" w:hAnsi="Helvetica" w:cs="Helvetica"/>
@@ -374,15 +562,11 @@
           <w:sz w:val="40"/>
           <w:szCs w:val="40"/>
         </w:rPr>
-        <w:t xml:space="preserve"> Jena</w:t>
-      </w:r>
-    </w:p>
-    <w:p>
-      <w:pPr>
-        <w:shd w:val="clear" w:color="auto" w:fill="FFFFFF"/>
-        <w:spacing w:after="360" w:line="240" w:lineRule="auto"/>
-        <w:jc w:val="center"/>
-        <w:outlineLvl w:val="0"/>
+        <w:t>Softwerkska</w:t>
+      </w:r>
+      <w:bookmarkStart w:id="0" w:name="_GoBack"/>
+      <w:bookmarkEnd w:id="0"/>
+      <w:r>
         <w:rPr>
           <w:rFonts w:ascii="Helvetica" w:eastAsia="Times New Roman" w:hAnsi="Helvetica" w:cs="Helvetica"/>
           <w:b/>
@@ -392,7 +576,9 @@
           <w:sz w:val="40"/>
           <w:szCs w:val="40"/>
         </w:rPr>
-      </w:pPr>
+        <w:t>mmer</w:t>
+      </w:r>
+      <w:proofErr w:type="spellEnd"/>
       <w:r>
         <w:rPr>
           <w:rFonts w:ascii="Helvetica" w:eastAsia="Times New Roman" w:hAnsi="Helvetica" w:cs="Helvetica"/>
@@ -403,7 +589,7 @@
           <w:sz w:val="40"/>
           <w:szCs w:val="40"/>
         </w:rPr>
-        <w:t>Developer</w:t>
+        <w:t xml:space="preserve"> Jena </w:t>
       </w:r>
       <w:r>
         <w:rPr>
@@ -415,8 +601,34 @@
           <w:sz w:val="40"/>
           <w:szCs w:val="40"/>
         </w:rPr>
-        <w:t>s</w:t>
-      </w:r>
+        <w:t>·</w:t>
+      </w:r>
+      <w:r>
+        <w:rPr>
+          <w:rFonts w:ascii="Helvetica" w:eastAsia="Times New Roman" w:hAnsi="Helvetica" w:cs="Helvetica"/>
+          <w:b/>
+          <w:bCs/>
+          <w:spacing w:val="-11"/>
+          <w:kern w:val="36"/>
+          <w:sz w:val="40"/>
+          <w:szCs w:val="40"/>
+        </w:rPr>
+        <w:t xml:space="preserve"> </w:t>
+      </w:r>
+      <w:proofErr w:type="spellStart"/>
+      <w:r>
+        <w:rPr>
+          <w:rFonts w:ascii="Helvetica" w:eastAsia="Times New Roman" w:hAnsi="Helvetica" w:cs="Helvetica"/>
+          <w:b/>
+          <w:bCs/>
+          <w:spacing w:val="-11"/>
+          <w:kern w:val="36"/>
+          <w:sz w:val="40"/>
+          <w:szCs w:val="40"/>
+        </w:rPr>
+        <w:t>jenadevs</w:t>
+      </w:r>
+      <w:proofErr w:type="spellEnd"/>
       <w:r>
         <w:rPr>
           <w:rFonts w:ascii="Helvetica" w:eastAsia="Times New Roman" w:hAnsi="Helvetica" w:cs="Helvetica"/>
@@ -610,26 +822,26 @@
           <w:kern w:val="36"/>
           <w:sz w:val="24"/>
           <w:szCs w:val="24"/>
-          <w:lang w:val="de-DE"/>
         </w:rPr>
       </w:pPr>
+      <w:proofErr w:type="spellStart"/>
+      <w:proofErr w:type="gramStart"/>
       <w:r>
         <w:rPr>
           <w:rFonts w:ascii="Helvetica" w:hAnsi="Helvetica" w:cs="Helvetica"/>
           <w:b/>
           <w:sz w:val="24"/>
           <w:szCs w:val="24"/>
-          <w:lang w:val="de-DE"/>
         </w:rPr>
         <w:t>Donnerstag</w:t>
       </w:r>
+      <w:proofErr w:type="spellEnd"/>
       <w:r>
         <w:rPr>
           <w:rFonts w:ascii="Helvetica" w:hAnsi="Helvetica" w:cs="Helvetica"/>
           <w:b/>
           <w:sz w:val="24"/>
           <w:szCs w:val="24"/>
-          <w:lang w:val="de-DE"/>
         </w:rPr>
         <w:t xml:space="preserve">, </w:t>
       </w:r>
@@ -639,7 +851,6 @@
           <w:b/>
           <w:sz w:val="24"/>
           <w:szCs w:val="24"/>
-          <w:lang w:val="de-DE"/>
         </w:rPr>
         <w:t>30</w:t>
       </w:r>
@@ -649,40 +860,68 @@
           <w:b/>
           <w:sz w:val="24"/>
           <w:szCs w:val="24"/>
-          <w:lang w:val="de-DE"/>
-        </w:rPr>
-        <w:t xml:space="preserve">. </w:t>
-      </w:r>
+        </w:rPr>
+        <w:t>.</w:t>
+      </w:r>
+      <w:proofErr w:type="gramEnd"/>
       <w:r>
         <w:rPr>
           <w:rFonts w:ascii="Helvetica" w:hAnsi="Helvetica" w:cs="Helvetica"/>
           <w:b/>
           <w:sz w:val="24"/>
           <w:szCs w:val="24"/>
-          <w:lang w:val="de-DE"/>
-        </w:rPr>
-        <w:t>Juni 2016, 18:00-21</w:t>
-      </w:r>
+        </w:rPr>
+        <w:t xml:space="preserve"> </w:t>
+      </w:r>
+      <w:proofErr w:type="spellStart"/>
       <w:r>
         <w:rPr>
           <w:rFonts w:ascii="Helvetica" w:hAnsi="Helvetica" w:cs="Helvetica"/>
           <w:b/>
           <w:sz w:val="24"/>
           <w:szCs w:val="24"/>
-          <w:lang w:val="de-DE"/>
-        </w:rPr>
-        <w:t>:30</w:t>
-      </w:r>
+        </w:rPr>
+        <w:t>Juni</w:t>
+      </w:r>
+      <w:proofErr w:type="spellEnd"/>
       <w:r>
         <w:rPr>
           <w:rFonts w:ascii="Helvetica" w:hAnsi="Helvetica" w:cs="Helvetica"/>
           <w:b/>
           <w:sz w:val="24"/>
           <w:szCs w:val="24"/>
-          <w:lang w:val="de-DE"/>
-        </w:rPr>
-        <w:t xml:space="preserve"> Uhr</w:t>
-      </w:r>
+        </w:rPr>
+        <w:t xml:space="preserve"> 2016, 18:00-21</w:t>
+      </w:r>
+      <w:r>
+        <w:rPr>
+          <w:rFonts w:ascii="Helvetica" w:hAnsi="Helvetica" w:cs="Helvetica"/>
+          <w:b/>
+          <w:sz w:val="24"/>
+          <w:szCs w:val="24"/>
+        </w:rPr>
+        <w:t>:30</w:t>
+      </w:r>
+      <w:r>
+        <w:rPr>
+          <w:rFonts w:ascii="Helvetica" w:hAnsi="Helvetica" w:cs="Helvetica"/>
+          <w:b/>
+          <w:sz w:val="24"/>
+          <w:szCs w:val="24"/>
+        </w:rPr>
+        <w:t xml:space="preserve"> </w:t>
+      </w:r>
+      <w:proofErr w:type="spellStart"/>
+      <w:r>
+        <w:rPr>
+          <w:rFonts w:ascii="Helvetica" w:hAnsi="Helvetica" w:cs="Helvetica"/>
+          <w:b/>
+          <w:sz w:val="24"/>
+          <w:szCs w:val="24"/>
+        </w:rPr>
+        <w:t>Uhr</w:t>
+      </w:r>
+      <w:proofErr w:type="spellEnd"/>
     </w:p>
     <w:p>
       <w:pPr>
@@ -696,13 +935,23 @@
           <w:lang w:val="de-DE"/>
         </w:rPr>
       </w:pPr>
-      <w:r>
-        <w:rPr>
-          <w:rFonts w:ascii="Helvetica" w:hAnsi="Helvetica" w:cs="Helvetica"/>
-          <w:b/>
-          <w:lang w:val="de-DE"/>
-        </w:rPr>
-        <w:t xml:space="preserve">Konferenzräume, </w:t>
+      <w:proofErr w:type="spellStart"/>
+      <w:proofErr w:type="gramStart"/>
+      <w:r>
+        <w:rPr>
+          <w:rFonts w:ascii="Helvetica" w:hAnsi="Helvetica" w:cs="Helvetica"/>
+          <w:b/>
+        </w:rPr>
+        <w:t>Konferenzr</w:t>
+      </w:r>
+      <w:proofErr w:type="spellEnd"/>
+      <w:r>
+        <w:rPr>
+          <w:rFonts w:ascii="Helvetica" w:hAnsi="Helvetica" w:cs="Helvetica"/>
+          <w:b/>
+          <w:lang w:val="de-DE"/>
+        </w:rPr>
+        <w:t xml:space="preserve">äume, </w:t>
       </w:r>
       <w:r>
         <w:rPr>
@@ -718,7 +967,16 @@
           <w:b/>
           <w:lang w:val="de-DE"/>
         </w:rPr>
-        <w:t>3. OG</w:t>
+        <w:t>3.</w:t>
+      </w:r>
+      <w:proofErr w:type="gramEnd"/>
+      <w:r>
+        <w:rPr>
+          <w:rFonts w:ascii="Helvetica" w:hAnsi="Helvetica" w:cs="Helvetica"/>
+          <w:b/>
+          <w:lang w:val="de-DE"/>
+        </w:rPr>
+        <w:t xml:space="preserve"> OG</w:t>
       </w:r>
       <w:r>
         <w:rPr>
@@ -1013,8 +1271,6 @@
         </w:rPr>
         <w:t xml:space="preserve">uns </w:t>
       </w:r>
-      <w:bookmarkStart w:id="0" w:name="_GoBack"/>
-      <w:bookmarkEnd w:id="0"/>
       <w:r>
         <w:rPr>
           <w:rFonts w:ascii="Helvetica" w:hAnsi="Helvetica" w:cs="Helvetica"/>
@@ -1039,6 +1295,7 @@
         <w:spacing w:before="0" w:beforeAutospacing="0" w:after="270" w:afterAutospacing="0" w:line="336" w:lineRule="atLeast"/>
         <w:rPr>
           <w:rFonts w:ascii="Helvetica" w:hAnsi="Helvetica" w:cs="Helvetica"/>
+          <w:lang w:val="de-DE"/>
         </w:rPr>
       </w:pPr>
       <w:r>
@@ -1046,50 +1303,16 @@
           <w:rFonts w:ascii="Helvetica" w:hAnsi="Helvetica" w:cs="Helvetica"/>
           <w:b/>
           <w:bCs/>
-        </w:rPr>
-        <w:t xml:space="preserve">Keynote </w:t>
-      </w:r>
-      <w:proofErr w:type="spellStart"/>
-      <w:r>
-        <w:rPr>
-          <w:rFonts w:ascii="Helvetica" w:hAnsi="Helvetica" w:cs="Helvetica"/>
-          <w:b/>
-          <w:bCs/>
-        </w:rPr>
-        <w:t>mit</w:t>
-      </w:r>
-      <w:proofErr w:type="spellEnd"/>
-      <w:r>
-        <w:rPr>
-          <w:rFonts w:ascii="Helvetica" w:hAnsi="Helvetica" w:cs="Helvetica"/>
-          <w:b/>
-          <w:bCs/>
-        </w:rPr>
-        <w:t xml:space="preserve"> Pere </w:t>
-      </w:r>
-      <w:proofErr w:type="spellStart"/>
-      <w:r>
-        <w:rPr>
-          <w:rFonts w:ascii="Helvetica" w:hAnsi="Helvetica" w:cs="Helvetica"/>
-          <w:b/>
-          <w:bCs/>
-        </w:rPr>
-        <w:t>Urbón</w:t>
-      </w:r>
-      <w:proofErr w:type="spellEnd"/>
-      <w:r>
-        <w:rPr>
-          <w:rFonts w:ascii="Helvetica" w:hAnsi="Helvetica" w:cs="Helvetica"/>
-          <w:b/>
-          <w:bCs/>
-        </w:rPr>
-        <w:t xml:space="preserve">-Bayes </w:t>
-      </w:r>
-      <w:r>
-        <w:rPr>
-          <w:rFonts w:ascii="Helvetica" w:hAnsi="Helvetica" w:cs="Helvetica"/>
-          <w:b/>
-          <w:bCs/>
+          <w:lang w:val="de-DE"/>
+        </w:rPr>
+        <w:t xml:space="preserve">Keynote mit Pere Urbón-Bayes </w:t>
+      </w:r>
+      <w:r>
+        <w:rPr>
+          <w:rFonts w:ascii="Helvetica" w:hAnsi="Helvetica" w:cs="Helvetica"/>
+          <w:b/>
+          <w:bCs/>
+          <w:lang w:val="de-DE"/>
         </w:rPr>
         <w:t xml:space="preserve">- </w:t>
       </w:r>
@@ -1098,6 +1321,7 @@
           <w:rFonts w:ascii="Helvetica" w:hAnsi="Helvetica" w:cs="Helvetica"/>
           <w:b/>
           <w:bCs/>
+          <w:lang w:val="de-DE"/>
         </w:rPr>
         <w:t>Software D</w:t>
       </w:r>
@@ -1106,24 +1330,16 @@
           <w:rFonts w:ascii="Helvetica" w:hAnsi="Helvetica" w:cs="Helvetica"/>
           <w:b/>
           <w:bCs/>
-        </w:rPr>
-        <w:t xml:space="preserve">eveloper </w:t>
-      </w:r>
-      <w:proofErr w:type="spellStart"/>
-      <w:r>
-        <w:rPr>
-          <w:rFonts w:ascii="Helvetica" w:hAnsi="Helvetica" w:cs="Helvetica"/>
-          <w:b/>
-          <w:bCs/>
-        </w:rPr>
-        <w:t>bei</w:t>
-      </w:r>
-      <w:proofErr w:type="spellEnd"/>
-      <w:r>
-        <w:rPr>
-          <w:rFonts w:ascii="Helvetica" w:hAnsi="Helvetica" w:cs="Helvetica"/>
-          <w:b/>
-          <w:bCs/>
+          <w:lang w:val="de-DE"/>
+        </w:rPr>
+        <w:t>eveloper bei</w:t>
+      </w:r>
+      <w:r>
+        <w:rPr>
+          <w:rFonts w:ascii="Helvetica" w:hAnsi="Helvetica" w:cs="Helvetica"/>
+          <w:b/>
+          <w:bCs/>
+          <w:lang w:val="de-DE"/>
         </w:rPr>
         <w:t xml:space="preserve"> Elastic (</w:t>
       </w:r>
@@ -1132,6 +1348,7 @@
           <w:rFonts w:ascii="Helvetica" w:hAnsi="Helvetica" w:cs="Helvetica"/>
           <w:b/>
           <w:bCs/>
+          <w:lang w:val="de-DE"/>
         </w:rPr>
         <w:t>~</w:t>
       </w:r>
@@ -1140,6 +1357,7 @@
           <w:rFonts w:ascii="Helvetica" w:hAnsi="Helvetica" w:cs="Helvetica"/>
           <w:b/>
           <w:bCs/>
+          <w:lang w:val="de-DE"/>
         </w:rPr>
         <w:t xml:space="preserve"> 60 min</w:t>
       </w:r>
@@ -1148,6 +1366,7 @@
           <w:rFonts w:ascii="Helvetica" w:hAnsi="Helvetica" w:cs="Helvetica"/>
           <w:b/>
           <w:bCs/>
+          <w:lang w:val="de-DE"/>
         </w:rPr>
         <w:t>)</w:t>
       </w:r>
@@ -1472,6 +1691,17 @@
           <w:lang w:val="de-DE"/>
         </w:rPr>
         <w:t>OK Lab</w:t>
+      </w:r>
+      <w:r>
+        <w:rPr>
+          <w:rFonts w:ascii="Helvetica" w:hAnsi="Helvetica" w:cs="Helvetica"/>
+          <w:i/>
+          <w:iCs/>
+          <w:sz w:val="22"/>
+          <w:szCs w:val="22"/>
+          <w:lang w:val="de-DE"/>
+        </w:rPr>
+        <w:t xml:space="preserve"> Jena</w:t>
       </w:r>
       <w:r>
         <w:rPr>
@@ -1913,7 +2143,6 @@
         <w:jc w:val="both"/>
         <w:rPr>
           <w:rFonts w:ascii="Helvetica" w:hAnsi="Helvetica" w:cs="Helvetica"/>
-          <w:b/>
           <w:sz w:val="22"/>
           <w:szCs w:val="22"/>
           <w:lang w:val="de-DE"/>
@@ -2009,6 +2238,30 @@
         </w:rPr>
         <w:t xml:space="preserve">. </w:t>
       </w:r>
+      <w:r>
+        <w:rPr>
+          <w:rFonts w:ascii="Helvetica" w:hAnsi="Helvetica" w:cs="Helvetica"/>
+          <w:sz w:val="22"/>
+          <w:szCs w:val="22"/>
+          <w:lang w:val="de-DE"/>
+        </w:rPr>
+        <w:t xml:space="preserve">Um eine Vorabanmeldung wird gebten. </w:t>
+      </w:r>
+    </w:p>
+    <w:p>
+      <w:pPr>
+        <w:pStyle w:val="NormalWeb"/>
+        <w:shd w:val="clear" w:color="auto" w:fill="FFFFFF"/>
+        <w:spacing w:before="0" w:beforeAutospacing="0" w:after="270" w:afterAutospacing="0" w:line="276" w:lineRule="auto"/>
+        <w:jc w:val="both"/>
+        <w:rPr>
+          <w:rFonts w:ascii="Helvetica" w:hAnsi="Helvetica" w:cs="Helvetica"/>
+          <w:b/>
+          <w:sz w:val="22"/>
+          <w:szCs w:val="22"/>
+          <w:lang w:val="de-DE"/>
+        </w:rPr>
+      </w:pPr>
       <w:r>
         <w:rPr>
           <w:rFonts w:ascii="Helvetica" w:hAnsi="Helvetica" w:cs="Helvetica"/>
@@ -2031,7 +2284,7 @@
           <w:lang w:val="de-DE"/>
         </w:rPr>
       </w:pPr>
-      <w:hyperlink r:id="rId9" w:history="1">
+      <w:hyperlink r:id="rId10" w:history="1">
         <w:r>
           <w:rPr>
             <w:rStyle w:val="Hyperlink"/>
@@ -2066,7 +2319,7 @@
         </w:rPr>
         <w:t xml:space="preserve"> </w:t>
       </w:r>
-      <w:hyperlink r:id="rId10" w:history="1">
+      <w:hyperlink r:id="rId11" w:history="1">
         <w:r>
           <w:rPr>
             <w:rStyle w:val="Hyperlink"/>
@@ -2093,7 +2346,7 @@
         </w:rPr>
         <w:t xml:space="preserve">- </w:t>
       </w:r>
-      <w:hyperlink r:id="rId11" w:history="1">
+      <w:hyperlink r:id="rId12" w:history="1">
         <w:r>
           <w:rPr>
             <w:rStyle w:val="Hyperlink"/>
@@ -2107,7 +2360,7 @@
     </w:p>
     <w:sectPr>
       <w:pgSz w:w="12240" w:h="15840"/>
-      <w:pgMar w:top="1152" w:right="1440" w:bottom="1152" w:left="1296" w:header="720" w:footer="720" w:gutter="0"/>
+      <w:pgMar w:top="1152" w:right="1296" w:bottom="720" w:left="1296" w:header="720" w:footer="720" w:gutter="0"/>
       <w:cols w:space="720"/>
       <w:docGrid w:linePitch="360"/>
     </w:sectPr>
@@ -3051,7 +3304,7 @@
 </file>
 
 <file path=customXml/itemProps1.xml><?xml version="1.0" encoding="utf-8"?>
-<ds:datastoreItem xmlns:ds="http://schemas.openxmlformats.org/officeDocument/2006/customXml" ds:itemID="{325ACDF7-F26A-4D82-BCD7-91E4DD8C7377}">
+<ds:datastoreItem xmlns:ds="http://schemas.openxmlformats.org/officeDocument/2006/customXml" ds:itemID="{6BA0CE73-49A4-4193-88E7-618D76A61D3C}">
   <ds:schemaRefs>
     <ds:schemaRef ds:uri="http://schemas.openxmlformats.org/officeDocument/2006/bibliography"/>
   </ds:schemaRefs>

</xml_diff>

<commit_message>
Refine spacing of pdf flyer
</commit_message>
<xml_diff>
--- a/orga/Softwerkskammer_Jena_Developers_Meetup_003_Elastic_Stack.docx
+++ b/orga/Softwerkskammer_Jena_Developers_Meetup_003_Elastic_Stack.docx
@@ -448,6 +448,7 @@
           <w:szCs w:val="48"/>
         </w:rPr>
       </w:pPr>
+      <w:bookmarkStart w:id="0" w:name="_GoBack"/>
       <w:r>
         <w:rPr>
           <w:rFonts w:ascii="Helvetica" w:eastAsia="Times New Roman" w:hAnsi="Helvetica" w:cs="Helvetica"/>
@@ -523,10 +524,11 @@
         </w:drawing>
       </w:r>
     </w:p>
+    <w:bookmarkEnd w:id="0"/>
     <w:p>
       <w:pPr>
         <w:shd w:val="clear" w:color="auto" w:fill="FFFFFF"/>
-        <w:spacing w:before="720" w:after="360" w:line="240" w:lineRule="auto"/>
+        <w:spacing w:before="840" w:after="360" w:line="240" w:lineRule="auto"/>
         <w:jc w:val="center"/>
         <w:outlineLvl w:val="0"/>
         <w:rPr>
@@ -562,21 +564,7 @@
           <w:sz w:val="40"/>
           <w:szCs w:val="40"/>
         </w:rPr>
-        <w:t>Softwerkska</w:t>
-      </w:r>
-      <w:bookmarkStart w:id="0" w:name="_GoBack"/>
-      <w:bookmarkEnd w:id="0"/>
-      <w:r>
-        <w:rPr>
-          <w:rFonts w:ascii="Helvetica" w:eastAsia="Times New Roman" w:hAnsi="Helvetica" w:cs="Helvetica"/>
-          <w:b/>
-          <w:bCs/>
-          <w:spacing w:val="-11"/>
-          <w:kern w:val="36"/>
-          <w:sz w:val="40"/>
-          <w:szCs w:val="40"/>
-        </w:rPr>
-        <w:t>mmer</w:t>
+        <w:t>Softwerkskammer</w:t>
       </w:r>
       <w:proofErr w:type="spellEnd"/>
       <w:r>
@@ -3304,7 +3292,7 @@
 </file>
 
 <file path=customXml/itemProps1.xml><?xml version="1.0" encoding="utf-8"?>
-<ds:datastoreItem xmlns:ds="http://schemas.openxmlformats.org/officeDocument/2006/customXml" ds:itemID="{6BA0CE73-49A4-4193-88E7-618D76A61D3C}">
+<ds:datastoreItem xmlns:ds="http://schemas.openxmlformats.org/officeDocument/2006/customXml" ds:itemID="{B719EAA3-27DB-47EC-8D2B-F408621E0FE8}">
   <ds:schemaRefs>
     <ds:schemaRef ds:uri="http://schemas.openxmlformats.org/officeDocument/2006/bibliography"/>
   </ds:schemaRefs>

</xml_diff>

<commit_message>
Fix typo in pdf flyer
</commit_message>
<xml_diff>
--- a/orga/Softwerkskammer_Jena_Developers_Meetup_003_Elastic_Stack.docx
+++ b/orga/Softwerkskammer_Jena_Developers_Meetup_003_Elastic_Stack.docx
@@ -448,7 +448,6 @@
           <w:szCs w:val="48"/>
         </w:rPr>
       </w:pPr>
-      <w:bookmarkStart w:id="0" w:name="_GoBack"/>
       <w:r>
         <w:rPr>
           <w:rFonts w:ascii="Helvetica" w:eastAsia="Times New Roman" w:hAnsi="Helvetica" w:cs="Helvetica"/>
@@ -524,7 +523,6 @@
         </w:drawing>
       </w:r>
     </w:p>
-    <w:bookmarkEnd w:id="0"/>
     <w:p>
       <w:pPr>
         <w:shd w:val="clear" w:color="auto" w:fill="FFFFFF"/>
@@ -553,7 +551,6 @@
         </w:rPr>
         <w:t xml:space="preserve"> </w:t>
       </w:r>
-      <w:proofErr w:type="spellStart"/>
       <w:r>
         <w:rPr>
           <w:rFonts w:ascii="Helvetica" w:eastAsia="Times New Roman" w:hAnsi="Helvetica" w:cs="Helvetica"/>
@@ -564,9 +561,8 @@
           <w:sz w:val="40"/>
           <w:szCs w:val="40"/>
         </w:rPr>
-        <w:t>Softwerkskammer</w:t>
-      </w:r>
-      <w:proofErr w:type="spellEnd"/>
+        <w:t xml:space="preserve">Softwerkskammer Jena </w:t>
+      </w:r>
       <w:r>
         <w:rPr>
           <w:rFonts w:ascii="Helvetica" w:eastAsia="Times New Roman" w:hAnsi="Helvetica" w:cs="Helvetica"/>
@@ -577,7 +573,7 @@
           <w:sz w:val="40"/>
           <w:szCs w:val="40"/>
         </w:rPr>
-        <w:t xml:space="preserve"> Jena </w:t>
+        <w:t>·</w:t>
       </w:r>
       <w:r>
         <w:rPr>
@@ -589,45 +585,7 @@
           <w:sz w:val="40"/>
           <w:szCs w:val="40"/>
         </w:rPr>
-        <w:t>·</w:t>
-      </w:r>
-      <w:r>
-        <w:rPr>
-          <w:rFonts w:ascii="Helvetica" w:eastAsia="Times New Roman" w:hAnsi="Helvetica" w:cs="Helvetica"/>
-          <w:b/>
-          <w:bCs/>
-          <w:spacing w:val="-11"/>
-          <w:kern w:val="36"/>
-          <w:sz w:val="40"/>
-          <w:szCs w:val="40"/>
-        </w:rPr>
-        <w:t xml:space="preserve"> </w:t>
-      </w:r>
-      <w:proofErr w:type="spellStart"/>
-      <w:r>
-        <w:rPr>
-          <w:rFonts w:ascii="Helvetica" w:eastAsia="Times New Roman" w:hAnsi="Helvetica" w:cs="Helvetica"/>
-          <w:b/>
-          <w:bCs/>
-          <w:spacing w:val="-11"/>
-          <w:kern w:val="36"/>
-          <w:sz w:val="40"/>
-          <w:szCs w:val="40"/>
-        </w:rPr>
-        <w:t>jenadevs</w:t>
-      </w:r>
-      <w:proofErr w:type="spellEnd"/>
-      <w:r>
-        <w:rPr>
-          <w:rFonts w:ascii="Helvetica" w:eastAsia="Times New Roman" w:hAnsi="Helvetica" w:cs="Helvetica"/>
-          <w:b/>
-          <w:bCs/>
-          <w:spacing w:val="-11"/>
-          <w:kern w:val="36"/>
-          <w:sz w:val="40"/>
-          <w:szCs w:val="40"/>
-        </w:rPr>
-        <w:t xml:space="preserve"> Meetup</w:t>
+        <w:t xml:space="preserve"> jenadevs Meetup</w:t>
       </w:r>
     </w:p>
     <w:p>
@@ -810,26 +768,26 @@
           <w:kern w:val="36"/>
           <w:sz w:val="24"/>
           <w:szCs w:val="24"/>
+          <w:lang w:val="de-DE"/>
         </w:rPr>
       </w:pPr>
-      <w:proofErr w:type="spellStart"/>
-      <w:proofErr w:type="gramStart"/>
       <w:r>
         <w:rPr>
           <w:rFonts w:ascii="Helvetica" w:hAnsi="Helvetica" w:cs="Helvetica"/>
           <w:b/>
           <w:sz w:val="24"/>
           <w:szCs w:val="24"/>
+          <w:lang w:val="de-DE"/>
         </w:rPr>
         <w:t>Donnerstag</w:t>
       </w:r>
-      <w:proofErr w:type="spellEnd"/>
       <w:r>
         <w:rPr>
           <w:rFonts w:ascii="Helvetica" w:hAnsi="Helvetica" w:cs="Helvetica"/>
           <w:b/>
           <w:sz w:val="24"/>
           <w:szCs w:val="24"/>
+          <w:lang w:val="de-DE"/>
         </w:rPr>
         <w:t xml:space="preserve">, </w:t>
       </w:r>
@@ -839,6 +797,7 @@
           <w:b/>
           <w:sz w:val="24"/>
           <w:szCs w:val="24"/>
+          <w:lang w:val="de-DE"/>
         </w:rPr>
         <w:t>30</w:t>
       </w:r>
@@ -848,68 +807,40 @@
           <w:b/>
           <w:sz w:val="24"/>
           <w:szCs w:val="24"/>
-        </w:rPr>
-        <w:t>.</w:t>
-      </w:r>
-      <w:proofErr w:type="gramEnd"/>
+          <w:lang w:val="de-DE"/>
+        </w:rPr>
+        <w:t xml:space="preserve">. </w:t>
+      </w:r>
       <w:r>
         <w:rPr>
           <w:rFonts w:ascii="Helvetica" w:hAnsi="Helvetica" w:cs="Helvetica"/>
           <w:b/>
           <w:sz w:val="24"/>
           <w:szCs w:val="24"/>
-        </w:rPr>
-        <w:t xml:space="preserve"> </w:t>
-      </w:r>
-      <w:proofErr w:type="spellStart"/>
+          <w:lang w:val="de-DE"/>
+        </w:rPr>
+        <w:t>Juni 2016, 18:00-21</w:t>
+      </w:r>
       <w:r>
         <w:rPr>
           <w:rFonts w:ascii="Helvetica" w:hAnsi="Helvetica" w:cs="Helvetica"/>
           <w:b/>
           <w:sz w:val="24"/>
           <w:szCs w:val="24"/>
-        </w:rPr>
-        <w:t>Juni</w:t>
-      </w:r>
-      <w:proofErr w:type="spellEnd"/>
+          <w:lang w:val="de-DE"/>
+        </w:rPr>
+        <w:t>:30</w:t>
+      </w:r>
       <w:r>
         <w:rPr>
           <w:rFonts w:ascii="Helvetica" w:hAnsi="Helvetica" w:cs="Helvetica"/>
           <w:b/>
           <w:sz w:val="24"/>
           <w:szCs w:val="24"/>
-        </w:rPr>
-        <w:t xml:space="preserve"> 2016, 18:00-21</w:t>
-      </w:r>
-      <w:r>
-        <w:rPr>
-          <w:rFonts w:ascii="Helvetica" w:hAnsi="Helvetica" w:cs="Helvetica"/>
-          <w:b/>
-          <w:sz w:val="24"/>
-          <w:szCs w:val="24"/>
-        </w:rPr>
-        <w:t>:30</w:t>
-      </w:r>
-      <w:r>
-        <w:rPr>
-          <w:rFonts w:ascii="Helvetica" w:hAnsi="Helvetica" w:cs="Helvetica"/>
-          <w:b/>
-          <w:sz w:val="24"/>
-          <w:szCs w:val="24"/>
-        </w:rPr>
-        <w:t xml:space="preserve"> </w:t>
-      </w:r>
-      <w:proofErr w:type="spellStart"/>
-      <w:r>
-        <w:rPr>
-          <w:rFonts w:ascii="Helvetica" w:hAnsi="Helvetica" w:cs="Helvetica"/>
-          <w:b/>
-          <w:sz w:val="24"/>
-          <w:szCs w:val="24"/>
-        </w:rPr>
-        <w:t>Uhr</w:t>
-      </w:r>
-      <w:proofErr w:type="spellEnd"/>
+          <w:lang w:val="de-DE"/>
+        </w:rPr>
+        <w:t xml:space="preserve"> Uhr</w:t>
+      </w:r>
     </w:p>
     <w:p>
       <w:pPr>
@@ -923,16 +854,14 @@
           <w:lang w:val="de-DE"/>
         </w:rPr>
       </w:pPr>
-      <w:proofErr w:type="spellStart"/>
-      <w:proofErr w:type="gramStart"/>
-      <w:r>
-        <w:rPr>
-          <w:rFonts w:ascii="Helvetica" w:hAnsi="Helvetica" w:cs="Helvetica"/>
-          <w:b/>
+      <w:r>
+        <w:rPr>
+          <w:rFonts w:ascii="Helvetica" w:hAnsi="Helvetica" w:cs="Helvetica"/>
+          <w:b/>
+          <w:lang w:val="de-DE"/>
         </w:rPr>
         <w:t>Konferenzr</w:t>
       </w:r>
-      <w:proofErr w:type="spellEnd"/>
       <w:r>
         <w:rPr>
           <w:rFonts w:ascii="Helvetica" w:hAnsi="Helvetica" w:cs="Helvetica"/>
@@ -955,16 +884,7 @@
           <w:b/>
           <w:lang w:val="de-DE"/>
         </w:rPr>
-        <w:t>3.</w:t>
-      </w:r>
-      <w:proofErr w:type="gramEnd"/>
-      <w:r>
-        <w:rPr>
-          <w:rFonts w:ascii="Helvetica" w:hAnsi="Helvetica" w:cs="Helvetica"/>
-          <w:b/>
-          <w:lang w:val="de-DE"/>
-        </w:rPr>
-        <w:t xml:space="preserve"> OG</w:t>
+        <w:t>3. OG</w:t>
       </w:r>
       <w:r>
         <w:rPr>
@@ -2233,7 +2153,99 @@
           <w:szCs w:val="22"/>
           <w:lang w:val="de-DE"/>
         </w:rPr>
-        <w:t xml:space="preserve">Um eine Vorabanmeldung wird gebten. </w:t>
+        <w:t>Eine</w:t>
+      </w:r>
+      <w:r>
+        <w:rPr>
+          <w:rFonts w:ascii="Helvetica" w:hAnsi="Helvetica" w:cs="Helvetica"/>
+          <w:sz w:val="22"/>
+          <w:szCs w:val="22"/>
+          <w:lang w:val="de-DE"/>
+        </w:rPr>
+        <w:t xml:space="preserve"> </w:t>
+      </w:r>
+      <w:r>
+        <w:rPr>
+          <w:rFonts w:ascii="Helvetica" w:hAnsi="Helvetica" w:cs="Helvetica"/>
+          <w:sz w:val="22"/>
+          <w:szCs w:val="22"/>
+          <w:lang w:val="de-DE"/>
+        </w:rPr>
+        <w:t xml:space="preserve">kurze </w:t>
+      </w:r>
+      <w:r>
+        <w:rPr>
+          <w:rFonts w:ascii="Helvetica" w:hAnsi="Helvetica" w:cs="Helvetica"/>
+          <w:sz w:val="22"/>
+          <w:szCs w:val="22"/>
+          <w:lang w:val="de-DE"/>
+        </w:rPr>
+        <w:t xml:space="preserve">Vorabanmeldung </w:t>
+      </w:r>
+      <w:r>
+        <w:rPr>
+          <w:rFonts w:ascii="Helvetica" w:hAnsi="Helvetica" w:cs="Helvetica"/>
+          <w:sz w:val="22"/>
+          <w:szCs w:val="22"/>
+          <w:lang w:val="de-DE"/>
+        </w:rPr>
+        <w:t xml:space="preserve">über </w:t>
+      </w:r>
+      <w:r>
+        <w:rPr>
+          <w:rFonts w:ascii="Helvetica" w:hAnsi="Helvetica" w:cs="Helvetica"/>
+          <w:sz w:val="22"/>
+          <w:szCs w:val="22"/>
+          <w:lang w:val="de-DE"/>
+        </w:rPr>
+        <w:t xml:space="preserve">die </w:t>
+      </w:r>
+      <w:r>
+        <w:rPr>
+          <w:rFonts w:ascii="Helvetica" w:hAnsi="Helvetica" w:cs="Helvetica"/>
+          <w:sz w:val="22"/>
+          <w:szCs w:val="22"/>
+          <w:lang w:val="de-DE"/>
+        </w:rPr>
+        <w:t>Meetup</w:t>
+      </w:r>
+      <w:r>
+        <w:rPr>
+          <w:rFonts w:ascii="Helvetica" w:hAnsi="Helvetica" w:cs="Helvetica"/>
+          <w:sz w:val="22"/>
+          <w:szCs w:val="22"/>
+          <w:lang w:val="de-DE"/>
+        </w:rPr>
+        <w:t>-Plattform</w:t>
+      </w:r>
+      <w:bookmarkStart w:id="0" w:name="_GoBack"/>
+      <w:bookmarkEnd w:id="0"/>
+      <w:r>
+        <w:rPr>
+          <w:rFonts w:ascii="Helvetica" w:hAnsi="Helvetica" w:cs="Helvetica"/>
+          <w:sz w:val="22"/>
+          <w:szCs w:val="22"/>
+          <w:lang w:val="de-DE"/>
+        </w:rPr>
+        <w:t xml:space="preserve"> </w:t>
+      </w:r>
+      <w:r>
+        <w:rPr>
+          <w:rFonts w:ascii="Helvetica" w:hAnsi="Helvetica" w:cs="Helvetica"/>
+          <w:sz w:val="22"/>
+          <w:szCs w:val="22"/>
+          <w:lang w:val="de-DE"/>
+        </w:rPr>
+        <w:t>wäre wünschenswert</w:t>
+      </w:r>
+      <w:r>
+        <w:rPr>
+          <w:rFonts w:ascii="Helvetica" w:hAnsi="Helvetica" w:cs="Helvetica"/>
+          <w:sz w:val="22"/>
+          <w:szCs w:val="22"/>
+          <w:lang w:val="de-DE"/>
+        </w:rPr>
+        <w:t xml:space="preserve">. </w:t>
       </w:r>
     </w:p>
     <w:p>
@@ -3292,7 +3304,7 @@
 </file>
 
 <file path=customXml/itemProps1.xml><?xml version="1.0" encoding="utf-8"?>
-<ds:datastoreItem xmlns:ds="http://schemas.openxmlformats.org/officeDocument/2006/customXml" ds:itemID="{B719EAA3-27DB-47EC-8D2B-F408621E0FE8}">
+<ds:datastoreItem xmlns:ds="http://schemas.openxmlformats.org/officeDocument/2006/customXml" ds:itemID="{CEF781A0-2084-4598-A091-EEED6BFB7DE0}">
   <ds:schemaRefs>
     <ds:schemaRef ds:uri="http://schemas.openxmlformats.org/officeDocument/2006/bibliography"/>
   </ds:schemaRefs>

</xml_diff>